<commit_message>
error remove legal data
</commit_message>
<xml_diff>
--- a/笔迹重构方案.docx
+++ b/笔迹重构方案.docx
@@ -126,7 +126,6 @@
       <w:r>
         <w:t>检查异常点剔除为什么有些失败？--</w:t>
       </w:r>
-      <w:bookmarkStart w:id="0" w:name="_GoBack"/>
       <w:r>
         <w:rPr>
           <w:b/>
@@ -134,7 +133,6 @@
         </w:rPr>
         <w:t>很可能就是连笔的第一个点就是异常值，导致有异常点，而且把后面正常的点都删去了</w:t>
       </w:r>
-      <w:bookmarkEnd w:id="0"/>
       <w:r>
         <w:t>(不用绝对速度作为约束，利用速度的变化量作为剔除野值的约束)</w:t>
       </w:r>
@@ -149,6 +147,102 @@
       <w:r>
         <w:t>增加利用加速度进行笔划的拐点识别(用于后面笔迹的连接/插值)</w:t>
       </w:r>
+    </w:p>
+    <w:p>
+      <w:pPr>
+        <w:widowControl w:val="0"/>
+        <w:numPr>
+          <w:numId w:val="0"/>
+        </w:numPr>
+        <w:adjustRightInd w:val="0"/>
+        <w:snapToGrid w:val="0"/>
+        <w:jc w:val="both"/>
+      </w:pPr>
+    </w:p>
+    <w:p>
+      <w:pPr/>
+      <w:r>
+        <w:t>2018.02.21</w:t>
+      </w:r>
+    </w:p>
+    <w:p>
+      <w:pPr/>
+      <w:r>
+        <w:drawing>
+          <wp:inline distT="0" distB="0" distL="114300" distR="114300">
+            <wp:extent cx="4136390" cy="4570730"/>
+            <wp:effectExtent l="0" t="0" r="8890" b="6350"/>
+            <wp:docPr id="1" name="图片 1"/>
+            <wp:cNvGraphicFramePr>
+              <a:graphicFrameLocks xmlns:a="http://schemas.openxmlformats.org/drawingml/2006/main" noChangeAspect="1"/>
+            </wp:cNvGraphicFramePr>
+            <a:graphic xmlns:a="http://schemas.openxmlformats.org/drawingml/2006/main">
+              <a:graphicData uri="http://schemas.openxmlformats.org/drawingml/2006/picture">
+                <pic:pic xmlns:pic="http://schemas.openxmlformats.org/drawingml/2006/picture">
+                  <pic:nvPicPr>
+                    <pic:cNvPr id="1" name="图片 1"/>
+                    <pic:cNvPicPr>
+                      <a:picLocks noChangeAspect="1"/>
+                    </pic:cNvPicPr>
+                  </pic:nvPicPr>
+                  <pic:blipFill>
+                    <a:blip r:embed="rId4"/>
+                    <a:stretch>
+                      <a:fillRect/>
+                    </a:stretch>
+                  </pic:blipFill>
+                  <pic:spPr>
+                    <a:xfrm>
+                      <a:off x="0" y="0"/>
+                      <a:ext cx="4136390" cy="4570730"/>
+                    </a:xfrm>
+                    <a:prstGeom prst="rect">
+                      <a:avLst/>
+                    </a:prstGeom>
+                    <a:noFill/>
+                    <a:ln w="9525">
+                      <a:noFill/>
+                      <a:miter/>
+                    </a:ln>
+                  </pic:spPr>
+                </pic:pic>
+              </a:graphicData>
+            </a:graphic>
+          </wp:inline>
+        </w:drawing>
+      </w:r>
+    </w:p>
+    <w:p>
+      <w:pPr>
+        <w:widowControl w:val="0"/>
+        <w:numPr>
+          <w:ilvl w:val="0"/>
+          <w:numId w:val="8"/>
+        </w:numPr>
+        <w:adjustRightInd w:val="0"/>
+        <w:snapToGrid w:val="0"/>
+        <w:jc w:val="both"/>
+      </w:pPr>
+      <w:r>
+        <w:t>目前只用速度的模值来判断有问题，会不能区分一定范围的的异常值（得增加加速度的判断或者书写趋势的判断）</w:t>
+      </w:r>
+    </w:p>
+    <w:p>
+      <w:pPr>
+        <w:widowControl w:val="0"/>
+        <w:numPr>
+          <w:ilvl w:val="0"/>
+          <w:numId w:val="8"/>
+        </w:numPr>
+        <w:adjustRightInd w:val="0"/>
+        <w:snapToGrid w:val="0"/>
+        <w:jc w:val="both"/>
+      </w:pPr>
+      <w:r>
+        <w:t>目前正常数据被丢弃的比较多</w:t>
+      </w:r>
+      <w:bookmarkStart w:id="0" w:name="_GoBack"/>
+      <w:bookmarkEnd w:id="0"/>
     </w:p>
     <w:sectPr>
       <w:pgSz w:w="11906" w:h="16838"/>
@@ -303,6 +397,149 @@
       </w:rPr>
     </w:lvl>
   </w:abstractNum>
+  <w:abstractNum w:abstractNumId="1518232125">
+    <w:nsid w:val="5A7E623D"/>
+    <w:multiLevelType w:val="multilevel"/>
+    <w:tmpl w:val="5A7E623D"/>
+    <w:lvl w:ilvl="0" w:tentative="1">
+      <w:start w:val="1"/>
+      <w:numFmt w:val="decimal"/>
+      <w:lvlText w:val="%1."/>
+      <w:lvlJc w:val="left"/>
+      <w:pPr>
+        <w:tabs>
+          <w:tab w:val="left" w:pos="425"/>
+        </w:tabs>
+        <w:ind w:left="425" w:leftChars="0" w:hanging="425" w:firstLineChars="0"/>
+      </w:pPr>
+      <w:rPr>
+        <w:rFonts w:hint="default"/>
+      </w:rPr>
+    </w:lvl>
+    <w:lvl w:ilvl="1" w:tentative="1">
+      <w:start w:val="1"/>
+      <w:numFmt w:val="decimal"/>
+      <w:lvlRestart w:val="0"/>
+      <w:lvlText w:val="%1.%2."/>
+      <w:lvlJc w:val="left"/>
+      <w:pPr>
+        <w:tabs>
+          <w:tab w:val="left" w:pos="567"/>
+        </w:tabs>
+        <w:ind w:left="567" w:leftChars="0" w:hanging="567" w:firstLineChars="0"/>
+      </w:pPr>
+      <w:rPr>
+        <w:rFonts w:hint="default" w:ascii="宋体" w:hAnsi="宋体" w:eastAsia="宋体" w:cs="宋体"/>
+      </w:rPr>
+    </w:lvl>
+    <w:lvl w:ilvl="2" w:tentative="1">
+      <w:start w:val="1"/>
+      <w:numFmt w:val="decimal"/>
+      <w:lvlRestart w:val="0"/>
+      <w:pStyle w:val="7"/>
+      <w:lvlText w:val="%1.%2.%3."/>
+      <w:lvlJc w:val="left"/>
+      <w:pPr>
+        <w:tabs>
+          <w:tab w:val="left" w:pos="709"/>
+        </w:tabs>
+        <w:ind w:left="709" w:leftChars="0" w:hanging="709" w:firstLineChars="0"/>
+      </w:pPr>
+      <w:rPr>
+        <w:rFonts w:hint="default" w:ascii="宋体" w:hAnsi="宋体" w:eastAsia="宋体" w:cs="宋体"/>
+      </w:rPr>
+    </w:lvl>
+    <w:lvl w:ilvl="3" w:tentative="1">
+      <w:start w:val="1"/>
+      <w:numFmt w:val="decimal"/>
+      <w:lvlText w:val="%1.%2.%3.%4."/>
+      <w:lvlJc w:val="left"/>
+      <w:pPr>
+        <w:tabs>
+          <w:tab w:val="left" w:pos="850"/>
+        </w:tabs>
+        <w:ind w:left="850" w:leftChars="0" w:hanging="850" w:firstLineChars="0"/>
+      </w:pPr>
+      <w:rPr>
+        <w:rFonts w:hint="default"/>
+      </w:rPr>
+    </w:lvl>
+    <w:lvl w:ilvl="4" w:tentative="1">
+      <w:start w:val="1"/>
+      <w:numFmt w:val="decimal"/>
+      <w:lvlText w:val="%1.%2.%3.%4.%5."/>
+      <w:lvlJc w:val="left"/>
+      <w:pPr>
+        <w:tabs>
+          <w:tab w:val="left" w:pos="991"/>
+        </w:tabs>
+        <w:ind w:left="991" w:leftChars="0" w:hanging="991" w:firstLineChars="0"/>
+      </w:pPr>
+      <w:rPr>
+        <w:rFonts w:hint="default"/>
+      </w:rPr>
+    </w:lvl>
+    <w:lvl w:ilvl="5" w:tentative="1">
+      <w:start w:val="1"/>
+      <w:numFmt w:val="decimal"/>
+      <w:lvlText w:val="%1.%2.%3.%4.%5.%6."/>
+      <w:lvlJc w:val="left"/>
+      <w:pPr>
+        <w:tabs>
+          <w:tab w:val="left" w:pos="1134"/>
+        </w:tabs>
+        <w:ind w:left="1134" w:leftChars="0" w:hanging="1134" w:firstLineChars="0"/>
+      </w:pPr>
+      <w:rPr>
+        <w:rFonts w:hint="default"/>
+      </w:rPr>
+    </w:lvl>
+    <w:lvl w:ilvl="6" w:tentative="1">
+      <w:start w:val="1"/>
+      <w:numFmt w:val="decimal"/>
+      <w:lvlText w:val="%1.%2.%3.%4.%5.%6.%7."/>
+      <w:lvlJc w:val="left"/>
+      <w:pPr>
+        <w:tabs>
+          <w:tab w:val="left" w:pos="1275"/>
+        </w:tabs>
+        <w:ind w:left="1275" w:leftChars="0" w:hanging="1275" w:firstLineChars="0"/>
+      </w:pPr>
+      <w:rPr>
+        <w:rFonts w:hint="default"/>
+      </w:rPr>
+    </w:lvl>
+    <w:lvl w:ilvl="7" w:tentative="1">
+      <w:start w:val="1"/>
+      <w:numFmt w:val="decimal"/>
+      <w:lvlText w:val="%1.%2.%3.%4.%5.%6.%7.%8."/>
+      <w:lvlJc w:val="left"/>
+      <w:pPr>
+        <w:tabs>
+          <w:tab w:val="left" w:pos="1418"/>
+        </w:tabs>
+        <w:ind w:left="1418" w:leftChars="0" w:hanging="1418" w:firstLineChars="0"/>
+      </w:pPr>
+      <w:rPr>
+        <w:rFonts w:hint="default"/>
+      </w:rPr>
+    </w:lvl>
+    <w:lvl w:ilvl="8" w:tentative="1">
+      <w:start w:val="1"/>
+      <w:numFmt w:val="decimal"/>
+      <w:lvlText w:val="%1.%2.%3.%4.%5.%6.%7.%8.%9."/>
+      <w:lvlJc w:val="left"/>
+      <w:pPr>
+        <w:tabs>
+          <w:tab w:val="left" w:pos="1558"/>
+        </w:tabs>
+        <w:ind w:left="1558" w:leftChars="0" w:hanging="1558" w:firstLineChars="0"/>
+      </w:pPr>
+      <w:rPr>
+        <w:rFonts w:hint="default"/>
+      </w:rPr>
+    </w:lvl>
+  </w:abstractNum>
   <w:abstractNum w:abstractNumId="1518232440">
     <w:nsid w:val="5A7E6378"/>
     <w:multiLevelType w:val="multilevel"/>
@@ -369,149 +606,6 @@
       </w:pPr>
       <w:rPr>
         <w:rFonts w:hint="default" w:ascii="宋体" w:hAnsi="宋体" w:eastAsia="宋体" w:cs="宋体"/>
-      </w:rPr>
-    </w:lvl>
-    <w:lvl w:ilvl="4" w:tentative="1">
-      <w:start w:val="1"/>
-      <w:numFmt w:val="decimal"/>
-      <w:lvlText w:val="%1.%2.%3.%4.%5."/>
-      <w:lvlJc w:val="left"/>
-      <w:pPr>
-        <w:tabs>
-          <w:tab w:val="left" w:pos="991"/>
-        </w:tabs>
-        <w:ind w:left="991" w:leftChars="0" w:hanging="991" w:firstLineChars="0"/>
-      </w:pPr>
-      <w:rPr>
-        <w:rFonts w:hint="default"/>
-      </w:rPr>
-    </w:lvl>
-    <w:lvl w:ilvl="5" w:tentative="1">
-      <w:start w:val="1"/>
-      <w:numFmt w:val="decimal"/>
-      <w:lvlText w:val="%1.%2.%3.%4.%5.%6."/>
-      <w:lvlJc w:val="left"/>
-      <w:pPr>
-        <w:tabs>
-          <w:tab w:val="left" w:pos="1134"/>
-        </w:tabs>
-        <w:ind w:left="1134" w:leftChars="0" w:hanging="1134" w:firstLineChars="0"/>
-      </w:pPr>
-      <w:rPr>
-        <w:rFonts w:hint="default"/>
-      </w:rPr>
-    </w:lvl>
-    <w:lvl w:ilvl="6" w:tentative="1">
-      <w:start w:val="1"/>
-      <w:numFmt w:val="decimal"/>
-      <w:lvlText w:val="%1.%2.%3.%4.%5.%6.%7."/>
-      <w:lvlJc w:val="left"/>
-      <w:pPr>
-        <w:tabs>
-          <w:tab w:val="left" w:pos="1275"/>
-        </w:tabs>
-        <w:ind w:left="1275" w:leftChars="0" w:hanging="1275" w:firstLineChars="0"/>
-      </w:pPr>
-      <w:rPr>
-        <w:rFonts w:hint="default"/>
-      </w:rPr>
-    </w:lvl>
-    <w:lvl w:ilvl="7" w:tentative="1">
-      <w:start w:val="1"/>
-      <w:numFmt w:val="decimal"/>
-      <w:lvlText w:val="%1.%2.%3.%4.%5.%6.%7.%8."/>
-      <w:lvlJc w:val="left"/>
-      <w:pPr>
-        <w:tabs>
-          <w:tab w:val="left" w:pos="1418"/>
-        </w:tabs>
-        <w:ind w:left="1418" w:leftChars="0" w:hanging="1418" w:firstLineChars="0"/>
-      </w:pPr>
-      <w:rPr>
-        <w:rFonts w:hint="default"/>
-      </w:rPr>
-    </w:lvl>
-    <w:lvl w:ilvl="8" w:tentative="1">
-      <w:start w:val="1"/>
-      <w:numFmt w:val="decimal"/>
-      <w:lvlText w:val="%1.%2.%3.%4.%5.%6.%7.%8.%9."/>
-      <w:lvlJc w:val="left"/>
-      <w:pPr>
-        <w:tabs>
-          <w:tab w:val="left" w:pos="1558"/>
-        </w:tabs>
-        <w:ind w:left="1558" w:leftChars="0" w:hanging="1558" w:firstLineChars="0"/>
-      </w:pPr>
-      <w:rPr>
-        <w:rFonts w:hint="default"/>
-      </w:rPr>
-    </w:lvl>
-  </w:abstractNum>
-  <w:abstractNum w:abstractNumId="1518232125">
-    <w:nsid w:val="5A7E623D"/>
-    <w:multiLevelType w:val="multilevel"/>
-    <w:tmpl w:val="5A7E623D"/>
-    <w:lvl w:ilvl="0" w:tentative="1">
-      <w:start w:val="1"/>
-      <w:numFmt w:val="decimal"/>
-      <w:lvlText w:val="%1."/>
-      <w:lvlJc w:val="left"/>
-      <w:pPr>
-        <w:tabs>
-          <w:tab w:val="left" w:pos="425"/>
-        </w:tabs>
-        <w:ind w:left="425" w:leftChars="0" w:hanging="425" w:firstLineChars="0"/>
-      </w:pPr>
-      <w:rPr>
-        <w:rFonts w:hint="default"/>
-      </w:rPr>
-    </w:lvl>
-    <w:lvl w:ilvl="1" w:tentative="1">
-      <w:start w:val="1"/>
-      <w:numFmt w:val="decimal"/>
-      <w:lvlRestart w:val="0"/>
-      <w:lvlText w:val="%1.%2."/>
-      <w:lvlJc w:val="left"/>
-      <w:pPr>
-        <w:tabs>
-          <w:tab w:val="left" w:pos="567"/>
-        </w:tabs>
-        <w:ind w:left="567" w:leftChars="0" w:hanging="567" w:firstLineChars="0"/>
-      </w:pPr>
-      <w:rPr>
-        <w:rFonts w:hint="default" w:ascii="宋体" w:hAnsi="宋体" w:eastAsia="宋体" w:cs="宋体"/>
-      </w:rPr>
-    </w:lvl>
-    <w:lvl w:ilvl="2" w:tentative="1">
-      <w:start w:val="1"/>
-      <w:numFmt w:val="decimal"/>
-      <w:lvlRestart w:val="0"/>
-      <w:pStyle w:val="7"/>
-      <w:lvlText w:val="%1.%2.%3."/>
-      <w:lvlJc w:val="left"/>
-      <w:pPr>
-        <w:tabs>
-          <w:tab w:val="left" w:pos="709"/>
-        </w:tabs>
-        <w:ind w:left="709" w:leftChars="0" w:hanging="709" w:firstLineChars="0"/>
-      </w:pPr>
-      <w:rPr>
-        <w:rFonts w:hint="default" w:ascii="宋体" w:hAnsi="宋体" w:eastAsia="宋体" w:cs="宋体"/>
-      </w:rPr>
-    </w:lvl>
-    <w:lvl w:ilvl="3" w:tentative="1">
-      <w:start w:val="1"/>
-      <w:numFmt w:val="decimal"/>
-      <w:lvlText w:val="%1.%2.%3.%4."/>
-      <w:lvlJc w:val="left"/>
-      <w:pPr>
-        <w:tabs>
-          <w:tab w:val="left" w:pos="850"/>
-        </w:tabs>
-        <w:ind w:left="850" w:leftChars="0" w:hanging="850" w:firstLineChars="0"/>
-      </w:pPr>
-      <w:rPr>
-        <w:rFonts w:hint="default"/>
       </w:rPr>
     </w:lvl>
     <w:lvl w:ilvl="4" w:tentative="1">
@@ -646,6 +740,18 @@
     <w:nsid w:val="5A8D8942"/>
     <w:multiLevelType w:val="singleLevel"/>
     <w:tmpl w:val="5A8D8942"/>
+    <w:lvl w:ilvl="0" w:tentative="1">
+      <w:start w:val="1"/>
+      <w:numFmt w:val="decimal"/>
+      <w:suff w:val="nothing"/>
+      <w:lvlText w:val="%1."/>
+      <w:lvlJc w:val="left"/>
+    </w:lvl>
+  </w:abstractNum>
+  <w:abstractNum w:abstractNumId="1519298476">
+    <w:nsid w:val="5A8EA7AC"/>
+    <w:multiLevelType w:val="singleLevel"/>
+    <w:tmpl w:val="5A8EA7AC"/>
     <w:lvl w:ilvl="0" w:tentative="1">
       <w:start w:val="1"/>
       <w:numFmt w:val="decimal"/>
@@ -674,6 +780,9 @@
   </w:num>
   <w:num w:numId="7">
     <w:abstractNumId w:val="1519225154"/>
+  </w:num>
+  <w:num w:numId="8">
+    <w:abstractNumId w:val="1519298476"/>
   </w:num>
 </w:numbering>
 </file>

</xml_diff>